<commit_message>
même le wifi fonctionne, +DHCP
</commit_message>
<xml_diff>
--- a/Livrables/1. Maquettes des solutions demandées + simulation/codes.docx
+++ b/Livrables/1. Maquettes des solutions demandées + simulation/codes.docx
@@ -151,10 +151,50 @@
       <w:r>
         <w:t>9ac5de74s1d</w:t>
       </w:r>
+    </w:p>
+    <w:p/>
+    <w:p>
+      <w:proofErr w:type="spellStart"/>
+      <w:r>
+        <w:t>Switchs</w:t>
+      </w:r>
+      <w:proofErr w:type="spellEnd"/>
+      <w:r>
+        <w:t xml:space="preserve"> : </w:t>
+      </w:r>
+      <w:r>
+        <w:t xml:space="preserve">aghjklomp+2lettres du </w:t>
+      </w:r>
+      <w:proofErr w:type="spellStart"/>
+      <w:r>
+        <w:t>jeu+numero</w:t>
+      </w:r>
+      <w:proofErr w:type="spellEnd"/>
+      <w:r>
+        <w:t xml:space="preserve"> d switch</w:t>
+      </w:r>
+    </w:p>
+    <w:p>
+      <w:r>
+        <w:t>Ex : SwitchPU2</w:t>
+      </w:r>
+    </w:p>
+    <w:p>
+      <w:r>
+        <w:tab/>
+        <w:t xml:space="preserve">MDP : </w:t>
+      </w:r>
+      <w:r>
+        <w:t>aghjklomp</w:t>
+      </w:r>
+      <w:r>
+        <w:t>PU2</w:t>
+      </w:r>
+    </w:p>
+    <w:p>
       <w:bookmarkStart w:id="0" w:name="_GoBack"/>
       <w:bookmarkEnd w:id="0"/>
     </w:p>
-    <w:p/>
     <w:sectPr>
       <w:pgSz w:w="11906" w:h="16838"/>
       <w:pgMar w:top="1417" w:right="1417" w:bottom="1417" w:left="1417" w:header="708" w:footer="708" w:gutter="0"/>

</xml_diff>

<commit_message>
ajout du guide d'installation aux codes
</commit_message>
<xml_diff>
--- a/Livrables/1. Maquettes des solutions demandées + simulation/codes.docx
+++ b/Livrables/1. Maquettes des solutions demandées + simulation/codes.docx
@@ -3,198 +3,928 @@
 <w:document xmlns:wpc="http://schemas.microsoft.com/office/word/2010/wordprocessingCanvas" xmlns:cx="http://schemas.microsoft.com/office/drawing/2014/chartex" xmlns:cx1="http://schemas.microsoft.com/office/drawing/2015/9/8/chartex" xmlns:cx2="http://schemas.microsoft.com/office/drawing/2015/10/21/chartex" xmlns:cx3="http://schemas.microsoft.com/office/drawing/2016/5/9/chartex" xmlns:cx4="http://schemas.microsoft.com/office/drawing/2016/5/10/chartex" xmlns:cx5="http://schemas.microsoft.com/office/drawing/2016/5/11/chartex" xmlns:cx6="http://schemas.microsoft.com/office/drawing/2016/5/12/chartex" xmlns:cx7="http://schemas.microsoft.com/office/drawing/2016/5/13/chartex" xmlns:cx8="http://schemas.microsoft.com/office/drawing/2016/5/14/chartex" xmlns:mc="http://schemas.openxmlformats.org/markup-compatibility/2006" xmlns:aink="http://schemas.microsoft.com/office/drawing/2016/ink" xmlns:am3d="http://schemas.microsoft.com/office/drawing/2017/model3d" xmlns:o="urn:schemas-microsoft-com:office:office" xmlns:r="http://schemas.openxmlformats.org/officeDocument/2006/relationships" xmlns:m="http://schemas.openxmlformats.org/officeDocument/2006/math" xmlns:v="urn:schemas-microsoft-com:vml" xmlns:wp14="http://schemas.microsoft.com/office/word/2010/wordprocessingDrawing" xmlns:wp="http://schemas.openxmlformats.org/drawingml/2006/wordprocessingDrawing" xmlns:w10="urn:schemas-microsoft-com:office:word" xmlns:w="http://schemas.openxmlformats.org/wordprocessingml/2006/main" xmlns:w14="http://schemas.microsoft.com/office/word/2010/wordml" xmlns:w15="http://schemas.microsoft.com/office/word/2012/wordml" xmlns:w16cid="http://schemas.microsoft.com/office/word/2016/wordml/cid" xmlns:w16se="http://schemas.microsoft.com/office/word/2015/wordml/symex" xmlns:wpg="http://schemas.microsoft.com/office/word/2010/wordprocessingGroup" xmlns:wpi="http://schemas.microsoft.com/office/word/2010/wordprocessingInk" xmlns:wne="http://schemas.microsoft.com/office/word/2006/wordml" xmlns:wps="http://schemas.microsoft.com/office/word/2010/wordprocessingShape" mc:Ignorable="w14 w15 w16se w16cid wp14">
   <w:body>
     <w:p>
-      <w:r>
-        <w:t>Routeur parc des expositions :</w:t>
-      </w:r>
-    </w:p>
-    <w:p>
-      <w:r>
-        <w:t xml:space="preserve">Privilégié </w:t>
-      </w:r>
-      <w:r>
-        <w:t>: p5i6p8o1m5</w:t>
-      </w:r>
-    </w:p>
-    <w:p>
-      <w:r>
-        <w:t>Telnet</w:t>
-      </w:r>
-      <w:r>
-        <w:t> : agnjnytft4578</w:t>
-      </w:r>
-    </w:p>
-    <w:p/>
-    <w:p/>
-    <w:p>
-      <w:proofErr w:type="spellStart"/>
-      <w:r>
-        <w:t>RouteurLOL</w:t>
-      </w:r>
-      <w:proofErr w:type="spellEnd"/>
+      <w:pPr>
+        <w:pStyle w:val="Titre"/>
+        <w:jc w:val="both"/>
+      </w:pPr>
+      <w:r>
+        <w:t>Installation :</w:t>
+      </w:r>
+    </w:p>
+    <w:p>
+      <w:pPr>
+        <w:jc w:val="both"/>
+      </w:pPr>
+    </w:p>
+    <w:p>
+      <w:pPr>
+        <w:jc w:val="both"/>
+      </w:pPr>
+      <w:r>
+        <w:t xml:space="preserve">Commencer par installer l’alimentation pour les routeurs et les trois « centres réseau », puis installer </w:t>
+      </w:r>
+      <w:r>
+        <w:t>les switches</w:t>
+      </w:r>
+      <w:r>
+        <w:t>, les brancher vers les routeurs</w:t>
+      </w:r>
+      <w:r>
+        <w:t>, et installer les ponts simultanément, les câbles doivent passer un temps le plus court possible sans être protégés, les accidents arrivent vite. Une fois switchs et routeurs en place, installer les câbles sur les tables en prenant bien soin de les organiser afin d’éviter les nœuds et autres croisements indésirables.</w:t>
+      </w:r>
+      <w:r>
+        <w:t xml:space="preserve"> Enfin, vérifier que tous les ports utilisés soient les bons, sinon la configuration risque d’échouer.</w:t>
+      </w:r>
+    </w:p>
+    <w:p>
+      <w:pPr>
+        <w:pStyle w:val="Titre"/>
+        <w:jc w:val="both"/>
+      </w:pPr>
+    </w:p>
+    <w:p>
+      <w:pPr>
+        <w:pStyle w:val="Titre"/>
+        <w:jc w:val="both"/>
+      </w:pPr>
+      <w:r>
+        <w:t>Configuration et codes :</w:t>
+      </w:r>
+    </w:p>
+    <w:p>
+      <w:pPr>
+        <w:jc w:val="both"/>
+      </w:pPr>
+    </w:p>
+    <w:p>
+      <w:pPr>
+        <w:jc w:val="both"/>
+      </w:pPr>
+      <w:r>
+        <w:t>Une fois le réseau en place, accéder au différents routeurs 1 par 1 à l’aide du port console.</w:t>
+      </w:r>
+    </w:p>
+    <w:p>
+      <w:pPr>
+        <w:jc w:val="both"/>
+      </w:pPr>
+    </w:p>
+    <w:p>
+      <w:pPr>
+        <w:jc w:val="both"/>
+      </w:pPr>
+      <w:r>
+        <w:t>Puis taper</w:t>
+      </w:r>
+      <w:r>
+        <w:t xml:space="preserve"> dans le CLI</w:t>
+      </w:r>
       <w:r>
         <w:t> :</w:t>
       </w:r>
     </w:p>
     <w:p>
-      <w:r>
-        <w:t>Privilégié :</w:t>
-      </w:r>
-      <w:r>
-        <w:t xml:space="preserve"> </w:t>
-      </w:r>
-      <w:proofErr w:type="spellStart"/>
-      <w:r>
-        <w:t>olsdkch</w:t>
-      </w:r>
-      <w:r>
-        <w:t>fhjf</w:t>
-      </w:r>
-      <w:proofErr w:type="spellEnd"/>
-    </w:p>
-    <w:p>
-      <w:r>
-        <w:t>Telnet :</w:t>
-      </w:r>
-      <w:r>
-        <w:t>89dgr419r87g</w:t>
-      </w:r>
-    </w:p>
-    <w:p/>
-    <w:p>
-      <w:r>
-        <w:t>Routeur Wi-Fi joueurs :</w:t>
-      </w:r>
-    </w:p>
-    <w:p>
-      <w:r>
-        <w:t>Privilégié : 146scef4gh5r7</w:t>
-      </w:r>
-    </w:p>
-    <w:p>
-      <w:r>
-        <w:t xml:space="preserve">SSID : </w:t>
-      </w:r>
-      <w:r>
-        <w:t xml:space="preserve">Wi-Fi joueurs </w:t>
-      </w:r>
-      <w:proofErr w:type="spellStart"/>
-      <w:r>
-        <w:t>CesE</w:t>
-      </w:r>
-      <w:proofErr w:type="spellEnd"/>
-      <w:r>
-        <w:t>'</w:t>
-      </w:r>
-    </w:p>
-    <w:p>
-      <w:r>
-        <w:t xml:space="preserve">WPA2 : </w:t>
-      </w:r>
-      <w:r>
-        <w:t>gejouetr3b1</w:t>
-      </w:r>
-    </w:p>
-    <w:p/>
-    <w:p>
-      <w:r>
-        <w:t>Routeur PU/HS/RL :</w:t>
-      </w:r>
-    </w:p>
-    <w:p>
-      <w:r>
-        <w:t xml:space="preserve">Privilégié : </w:t>
-      </w:r>
-      <w:r>
-        <w:t>tmtclos574pass78wrd0s</w:t>
-      </w:r>
-    </w:p>
-    <w:p/>
-    <w:p>
-      <w:proofErr w:type="spellStart"/>
-      <w:r>
-        <w:t>Multilayer</w:t>
-      </w:r>
-      <w:proofErr w:type="spellEnd"/>
-      <w:r>
-        <w:t xml:space="preserve"> </w:t>
-      </w:r>
-      <w:proofErr w:type="spellStart"/>
-      <w:r>
-        <w:t>switchPU</w:t>
-      </w:r>
-      <w:proofErr w:type="spellEnd"/>
-      <w:r>
-        <w:t>/HS/RL :</w:t>
-      </w:r>
-    </w:p>
-    <w:p>
-      <w:r>
-        <w:t>Privilégié : p0tat0warri0r478</w:t>
-      </w:r>
-    </w:p>
-    <w:p/>
-    <w:p>
-      <w:r>
-        <w:t xml:space="preserve">Routeur </w:t>
-      </w:r>
-      <w:r>
-        <w:t xml:space="preserve">LOL : </w:t>
-      </w:r>
-    </w:p>
-    <w:p>
-      <w:r>
-        <w:t>Privilégié : 7</w:t>
-      </w:r>
-      <w:r>
-        <w:t>e</w:t>
-      </w:r>
-      <w:r>
-        <w:t>9ac5de74s1d</w:t>
-      </w:r>
-    </w:p>
-    <w:p/>
-    <w:p>
-      <w:proofErr w:type="spellStart"/>
-      <w:r>
-        <w:t>Switchs</w:t>
-      </w:r>
-      <w:proofErr w:type="spellEnd"/>
-      <w:r>
-        <w:t xml:space="preserve"> : </w:t>
-      </w:r>
-      <w:r>
-        <w:t xml:space="preserve">aghjklomp+2lettres du </w:t>
-      </w:r>
-      <w:proofErr w:type="spellStart"/>
-      <w:r>
-        <w:t>jeu+numero</w:t>
-      </w:r>
-      <w:proofErr w:type="spellEnd"/>
-      <w:r>
-        <w:t xml:space="preserve"> d switch</w:t>
-      </w:r>
-    </w:p>
-    <w:p>
-      <w:r>
-        <w:t>Ex : SwitchPU2</w:t>
-      </w:r>
-    </w:p>
-    <w:p>
-      <w:r>
-        <w:tab/>
-        <w:t xml:space="preserve">MDP : </w:t>
-      </w:r>
-      <w:r>
-        <w:t>aghjklomp</w:t>
-      </w:r>
-      <w:r>
-        <w:t>PU2</w:t>
-      </w:r>
-    </w:p>
-    <w:p>
+      <w:pPr>
+        <w:jc w:val="both"/>
+      </w:pPr>
+      <w:r>
+        <w:t>&gt;enable</w:t>
+      </w:r>
       <w:bookmarkStart w:id="0" w:name="_GoBack"/>
       <w:bookmarkEnd w:id="0"/>
     </w:p>
+    <w:p>
+      <w:pPr>
+        <w:jc w:val="both"/>
+      </w:pPr>
+      <w:r>
+        <w:t>#configure terminal</w:t>
+      </w:r>
+    </w:p>
+    <w:p>
+      <w:pPr>
+        <w:jc w:val="both"/>
+      </w:pPr>
+      <w:r>
+        <w:t xml:space="preserve">(Config)#crypto key </w:t>
+      </w:r>
+      <w:proofErr w:type="spellStart"/>
+      <w:r>
+        <w:t>generate</w:t>
+      </w:r>
+      <w:proofErr w:type="spellEnd"/>
+      <w:r>
+        <w:t xml:space="preserve"> </w:t>
+      </w:r>
+      <w:proofErr w:type="spellStart"/>
+      <w:r>
+        <w:t>rsa</w:t>
+      </w:r>
+      <w:proofErr w:type="spellEnd"/>
+      <w:r>
+        <w:t xml:space="preserve"> </w:t>
+      </w:r>
+      <w:proofErr w:type="spellStart"/>
+      <w:r>
+        <w:t>general</w:t>
+      </w:r>
+      <w:proofErr w:type="spellEnd"/>
+      <w:r>
+        <w:t xml:space="preserve">-keys </w:t>
+      </w:r>
+      <w:proofErr w:type="spellStart"/>
+      <w:r>
+        <w:t>modulus</w:t>
+      </w:r>
+      <w:proofErr w:type="spellEnd"/>
+      <w:r>
+        <w:t xml:space="preserve"> 1024</w:t>
+      </w:r>
+    </w:p>
+    <w:p>
+      <w:pPr>
+        <w:jc w:val="both"/>
+      </w:pPr>
+      <w:r>
+        <w:t>(</w:t>
+      </w:r>
+      <w:r>
+        <w:t>Config</w:t>
+      </w:r>
+      <w:r>
+        <w:t xml:space="preserve">)# enable </w:t>
+      </w:r>
+      <w:proofErr w:type="spellStart"/>
+      <w:r>
+        <w:t>password</w:t>
+      </w:r>
+      <w:proofErr w:type="spellEnd"/>
+      <w:r>
+        <w:t xml:space="preserve"> &lt;</w:t>
+      </w:r>
+      <w:r>
+        <w:rPr>
+          <w:i/>
+        </w:rPr>
+        <w:t>mot de passe correspondant&gt;</w:t>
+      </w:r>
+      <w:r>
+        <w:t xml:space="preserve">   </w:t>
+      </w:r>
+    </w:p>
+    <w:p>
+      <w:pPr>
+        <w:jc w:val="both"/>
+        <w:rPr>
+          <w:i/>
+        </w:rPr>
+      </w:pPr>
+      <w:r>
+        <w:t>(</w:t>
+      </w:r>
+      <w:r>
+        <w:t>Config</w:t>
+      </w:r>
+      <w:r>
+        <w:t xml:space="preserve">)# interface </w:t>
+      </w:r>
+      <w:r>
+        <w:rPr>
+          <w:i/>
+        </w:rPr>
+        <w:t>nom du port</w:t>
+      </w:r>
+      <w:r>
+        <w:rPr>
+          <w:i/>
+        </w:rPr>
+        <w:t xml:space="preserve"> </w:t>
+      </w:r>
+    </w:p>
+    <w:p>
+      <w:pPr>
+        <w:jc w:val="both"/>
+        <w:rPr>
+          <w:i/>
+        </w:rPr>
+      </w:pPr>
+      <w:r>
+        <w:t>(</w:t>
+      </w:r>
+      <w:r>
+        <w:t>Config</w:t>
+      </w:r>
+      <w:r>
+        <w:t xml:space="preserve">)# </w:t>
+      </w:r>
+      <w:proofErr w:type="spellStart"/>
+      <w:r>
+        <w:t>ip</w:t>
+      </w:r>
+      <w:proofErr w:type="spellEnd"/>
+      <w:r>
+        <w:t xml:space="preserve"> </w:t>
+      </w:r>
+      <w:proofErr w:type="spellStart"/>
+      <w:r>
+        <w:t>address</w:t>
+      </w:r>
+      <w:proofErr w:type="spellEnd"/>
+      <w:r>
+        <w:t xml:space="preserve"> </w:t>
+      </w:r>
+      <w:r>
+        <w:rPr>
+          <w:i/>
+        </w:rPr>
+        <w:t>&lt;</w:t>
+      </w:r>
+      <w:proofErr w:type="spellStart"/>
+      <w:r>
+        <w:rPr>
+          <w:i/>
+        </w:rPr>
+        <w:t>ip</w:t>
+      </w:r>
+      <w:proofErr w:type="spellEnd"/>
+      <w:r>
+        <w:rPr>
+          <w:i/>
+        </w:rPr>
+        <w:t xml:space="preserve"> correspondante</w:t>
+      </w:r>
+      <w:r>
+        <w:rPr>
+          <w:i/>
+        </w:rPr>
+        <w:t xml:space="preserve"> et masque</w:t>
+      </w:r>
+      <w:r>
+        <w:rPr>
+          <w:i/>
+        </w:rPr>
+        <w:t>&gt;</w:t>
+      </w:r>
+    </w:p>
+    <w:p>
+      <w:pPr>
+        <w:jc w:val="both"/>
+      </w:pPr>
+      <w:r>
+        <w:t>(</w:t>
+      </w:r>
+      <w:r>
+        <w:t>Config</w:t>
+      </w:r>
+      <w:r>
+        <w:t>)#</w:t>
+      </w:r>
+      <w:r>
+        <w:t xml:space="preserve"> no </w:t>
+      </w:r>
+      <w:proofErr w:type="spellStart"/>
+      <w:r>
+        <w:t>shutdown</w:t>
+      </w:r>
+      <w:proofErr w:type="spellEnd"/>
+    </w:p>
+    <w:p>
+      <w:pPr>
+        <w:jc w:val="both"/>
+        <w:rPr>
+          <w:b/>
+          <w:i/>
+          <w:u w:val="single"/>
+        </w:rPr>
+      </w:pPr>
+      <w:r>
+        <w:rPr>
+          <w:b/>
+          <w:i/>
+          <w:u w:val="single"/>
+        </w:rPr>
+        <w:t>Répéter pour chaque port</w:t>
+      </w:r>
+      <w:r>
+        <w:rPr>
+          <w:b/>
+          <w:i/>
+          <w:u w:val="single"/>
+        </w:rPr>
+        <w:t xml:space="preserve"> utilisé</w:t>
+      </w:r>
+    </w:p>
+    <w:p>
+      <w:pPr>
+        <w:jc w:val="both"/>
+      </w:pPr>
+      <w:r>
+        <w:t>(Config)#</w:t>
+      </w:r>
+      <w:proofErr w:type="spellStart"/>
+      <w:r>
+        <w:t>ip</w:t>
+      </w:r>
+      <w:proofErr w:type="spellEnd"/>
+      <w:r>
+        <w:t xml:space="preserve"> </w:t>
+      </w:r>
+      <w:proofErr w:type="spellStart"/>
+      <w:r>
+        <w:t>ssh</w:t>
+      </w:r>
+      <w:proofErr w:type="spellEnd"/>
+      <w:r>
+        <w:t xml:space="preserve"> version 2</w:t>
+      </w:r>
+    </w:p>
+    <w:p>
+      <w:pPr>
+        <w:jc w:val="both"/>
+      </w:pPr>
+      <w:r>
+        <w:t>(Config)#</w:t>
+      </w:r>
+      <w:r>
+        <w:t xml:space="preserve"> </w:t>
+      </w:r>
+      <w:proofErr w:type="spellStart"/>
+      <w:r>
+        <w:t>ip</w:t>
+      </w:r>
+      <w:proofErr w:type="spellEnd"/>
+      <w:r>
+        <w:t xml:space="preserve"> </w:t>
+      </w:r>
+      <w:proofErr w:type="spellStart"/>
+      <w:r>
+        <w:t>ssh</w:t>
+      </w:r>
+      <w:proofErr w:type="spellEnd"/>
+      <w:r>
+        <w:t xml:space="preserve"> time-out 120</w:t>
+      </w:r>
+    </w:p>
+    <w:p>
+      <w:pPr>
+        <w:jc w:val="both"/>
+      </w:pPr>
+      <w:r>
+        <w:t>(Config)#</w:t>
+      </w:r>
+      <w:proofErr w:type="spellStart"/>
+      <w:r>
+        <w:t>ip</w:t>
+      </w:r>
+      <w:proofErr w:type="spellEnd"/>
+      <w:r>
+        <w:t xml:space="preserve"> </w:t>
+      </w:r>
+      <w:proofErr w:type="spellStart"/>
+      <w:r>
+        <w:t>ssh</w:t>
+      </w:r>
+      <w:proofErr w:type="spellEnd"/>
+      <w:r>
+        <w:t xml:space="preserve"> </w:t>
+      </w:r>
+      <w:proofErr w:type="spellStart"/>
+      <w:r>
+        <w:t>authentication</w:t>
+      </w:r>
+      <w:proofErr w:type="spellEnd"/>
+      <w:r>
+        <w:t>-retries 3</w:t>
+      </w:r>
+    </w:p>
+    <w:p>
+      <w:pPr>
+        <w:jc w:val="both"/>
+      </w:pPr>
+      <w:r>
+        <w:t>(Config)#</w:t>
+      </w:r>
+      <w:r>
+        <w:t xml:space="preserve">service </w:t>
+      </w:r>
+      <w:proofErr w:type="spellStart"/>
+      <w:r>
+        <w:t>password-encryption</w:t>
+      </w:r>
+      <w:proofErr w:type="spellEnd"/>
+    </w:p>
+    <w:p>
+      <w:pPr>
+        <w:jc w:val="both"/>
+      </w:pPr>
+      <w:r>
+        <w:t>(Config)#</w:t>
+      </w:r>
+      <w:r>
+        <w:t xml:space="preserve">line </w:t>
+      </w:r>
+      <w:proofErr w:type="spellStart"/>
+      <w:r>
+        <w:t>vty</w:t>
+      </w:r>
+      <w:proofErr w:type="spellEnd"/>
+      <w:r>
+        <w:t xml:space="preserve"> 0 4</w:t>
+      </w:r>
+    </w:p>
+    <w:p>
+      <w:pPr>
+        <w:jc w:val="both"/>
+      </w:pPr>
+      <w:r>
+        <w:t xml:space="preserve"> </w:t>
+      </w:r>
+      <w:r>
+        <w:t>(Config</w:t>
+      </w:r>
+      <w:r>
+        <w:t>-</w:t>
+      </w:r>
+      <w:proofErr w:type="gramStart"/>
+      <w:r>
+        <w:t>line</w:t>
+      </w:r>
+      <w:r>
+        <w:t>)#</w:t>
+      </w:r>
+      <w:proofErr w:type="gramEnd"/>
+      <w:r>
+        <w:t xml:space="preserve">transport input </w:t>
+      </w:r>
+      <w:proofErr w:type="spellStart"/>
+      <w:r>
+        <w:t>ssh</w:t>
+      </w:r>
+      <w:proofErr w:type="spellEnd"/>
+    </w:p>
+    <w:p>
+      <w:pPr>
+        <w:jc w:val="both"/>
+      </w:pPr>
+      <w:r>
+        <w:t>(</w:t>
+      </w:r>
+      <w:r>
+        <w:t>Config</w:t>
+      </w:r>
+      <w:r>
+        <w:t xml:space="preserve">)# </w:t>
+      </w:r>
+      <w:r>
+        <w:t>exit</w:t>
+      </w:r>
+    </w:p>
+    <w:p>
+      <w:pPr>
+        <w:jc w:val="both"/>
+      </w:pPr>
+      <w:r>
+        <w:t>#exit</w:t>
+      </w:r>
+    </w:p>
+    <w:p>
+      <w:pPr>
+        <w:jc w:val="both"/>
+      </w:pPr>
+      <w:r>
+        <w:t>&gt;</w:t>
+      </w:r>
+    </w:p>
+    <w:p>
+      <w:pPr>
+        <w:jc w:val="both"/>
+      </w:pPr>
+    </w:p>
+    <w:p>
+      <w:pPr>
+        <w:jc w:val="both"/>
+      </w:pPr>
+    </w:p>
+    <w:p>
+      <w:pPr>
+        <w:jc w:val="both"/>
+      </w:pPr>
+      <w:r>
+        <w:t xml:space="preserve">Pour tester la connexion, dans un terminal branché a une extrémité du réseau </w:t>
+      </w:r>
+    </w:p>
+    <w:p>
+      <w:pPr>
+        <w:jc w:val="both"/>
+      </w:pPr>
+      <w:r>
+        <w:t>Dans l’invite de cmd :</w:t>
+      </w:r>
+    </w:p>
+    <w:p>
+      <w:pPr>
+        <w:jc w:val="both"/>
+      </w:pPr>
+      <w:r>
+        <w:t>&gt;</w:t>
+      </w:r>
+      <w:r>
+        <w:t>ping 1.1.1.2</w:t>
+      </w:r>
+    </w:p>
+    <w:p>
+      <w:pPr>
+        <w:jc w:val="both"/>
+      </w:pPr>
+      <w:r>
+        <w:t>Si un TTL s’affiche, alors le réseau est connecté jusqu’à « internet »</w:t>
+      </w:r>
+    </w:p>
+    <w:p>
+      <w:pPr>
+        <w:jc w:val="both"/>
+      </w:pPr>
+      <w:r>
+        <w:t>Sinon, vérifier tous les branchements.</w:t>
+      </w:r>
+    </w:p>
+    <w:p>
+      <w:pPr>
+        <w:jc w:val="both"/>
+      </w:pPr>
+    </w:p>
+    <w:p>
+      <w:pPr>
+        <w:jc w:val="both"/>
+      </w:pPr>
+      <w:r>
+        <w:t>Enfin, pour chaque switch, taper</w:t>
+      </w:r>
+    </w:p>
+    <w:p>
+      <w:pPr>
+        <w:jc w:val="both"/>
+      </w:pPr>
+      <w:r>
+        <w:t>&gt;En</w:t>
+      </w:r>
+      <w:r>
+        <w:tab/>
+      </w:r>
+    </w:p>
+    <w:p>
+      <w:pPr>
+        <w:jc w:val="both"/>
+      </w:pPr>
+      <w:r>
+        <w:t>#Conf t</w:t>
+      </w:r>
+      <w:r>
+        <w:tab/>
+      </w:r>
+    </w:p>
+    <w:p>
+      <w:pPr>
+        <w:jc w:val="both"/>
+        <w:rPr>
+          <w:i/>
+        </w:rPr>
+      </w:pPr>
+      <w:r>
+        <w:t xml:space="preserve">(Config)# Enable </w:t>
+      </w:r>
+      <w:proofErr w:type="spellStart"/>
+      <w:r>
+        <w:t>password</w:t>
+      </w:r>
+      <w:proofErr w:type="spellEnd"/>
+      <w:r>
+        <w:t xml:space="preserve"> </w:t>
+      </w:r>
+      <w:proofErr w:type="spellStart"/>
+      <w:r>
+        <w:t>aghjklomp</w:t>
+      </w:r>
+      <w:proofErr w:type="spellEnd"/>
+      <w:r>
+        <w:t>&lt;</w:t>
+      </w:r>
+      <w:r>
+        <w:rPr>
+          <w:i/>
+        </w:rPr>
+        <w:t xml:space="preserve">2lettres et un numéro&gt; </w:t>
+      </w:r>
+      <w:r>
+        <w:rPr>
+          <w:b/>
+          <w:i/>
+        </w:rPr>
+        <w:t>voir exemple plus bas</w:t>
+      </w:r>
+    </w:p>
+    <w:p>
+      <w:pPr>
+        <w:jc w:val="both"/>
+      </w:pPr>
+      <w:r>
+        <w:t>(Config)# exit</w:t>
+      </w:r>
+    </w:p>
+    <w:p>
+      <w:pPr>
+        <w:jc w:val="both"/>
+      </w:pPr>
+      <w:r>
+        <w:t>#exit</w:t>
+      </w:r>
+    </w:p>
+    <w:p>
+      <w:pPr>
+        <w:jc w:val="both"/>
+      </w:pPr>
+      <w:r>
+        <w:t>&gt;</w:t>
+      </w:r>
+    </w:p>
+    <w:p>
+      <w:pPr>
+        <w:jc w:val="both"/>
+      </w:pPr>
+      <w:r>
+        <w:t>Routeur parc des expositions :</w:t>
+      </w:r>
+    </w:p>
+    <w:p>
+      <w:pPr>
+        <w:jc w:val="both"/>
+      </w:pPr>
+      <w:r>
+        <w:t xml:space="preserve">Privilégié </w:t>
+      </w:r>
+      <w:r>
+        <w:t>: p5i6p8o1m5</w:t>
+      </w:r>
+    </w:p>
+    <w:p>
+      <w:pPr>
+        <w:jc w:val="both"/>
+      </w:pPr>
+    </w:p>
+    <w:p>
+      <w:pPr>
+        <w:jc w:val="both"/>
+      </w:pPr>
+    </w:p>
+    <w:p>
+      <w:pPr>
+        <w:jc w:val="both"/>
+      </w:pPr>
+      <w:proofErr w:type="spellStart"/>
+      <w:r>
+        <w:t>RouteurLOL</w:t>
+      </w:r>
+      <w:proofErr w:type="spellEnd"/>
+      <w:r>
+        <w:t> :</w:t>
+      </w:r>
+    </w:p>
+    <w:p>
+      <w:pPr>
+        <w:jc w:val="both"/>
+      </w:pPr>
+      <w:r>
+        <w:t>Privilégié :</w:t>
+      </w:r>
+      <w:r>
+        <w:t xml:space="preserve"> </w:t>
+      </w:r>
+      <w:proofErr w:type="spellStart"/>
+      <w:r>
+        <w:t>olsdkch</w:t>
+      </w:r>
+      <w:r>
+        <w:t>fhjf</w:t>
+      </w:r>
+      <w:proofErr w:type="spellEnd"/>
+    </w:p>
+    <w:p>
+      <w:pPr>
+        <w:jc w:val="both"/>
+      </w:pPr>
+      <w:r>
+        <w:t>Telnet :</w:t>
+      </w:r>
+      <w:r>
+        <w:t>89dgr419r87g</w:t>
+      </w:r>
+    </w:p>
+    <w:p>
+      <w:pPr>
+        <w:jc w:val="both"/>
+      </w:pPr>
+    </w:p>
+    <w:p>
+      <w:pPr>
+        <w:jc w:val="both"/>
+      </w:pPr>
+      <w:r>
+        <w:t>Routeur Wi-Fi joueurs :</w:t>
+      </w:r>
+    </w:p>
+    <w:p>
+      <w:pPr>
+        <w:jc w:val="both"/>
+      </w:pPr>
+      <w:r>
+        <w:t>Privilégié : 146scef4gh5r7</w:t>
+      </w:r>
+    </w:p>
+    <w:p>
+      <w:pPr>
+        <w:jc w:val="both"/>
+      </w:pPr>
+      <w:r>
+        <w:t xml:space="preserve">SSID : Wi-Fi joueurs </w:t>
+      </w:r>
+      <w:proofErr w:type="spellStart"/>
+      <w:r>
+        <w:t>CesE</w:t>
+      </w:r>
+      <w:proofErr w:type="spellEnd"/>
+      <w:r>
+        <w:t>'</w:t>
+      </w:r>
+    </w:p>
+    <w:p>
+      <w:pPr>
+        <w:jc w:val="both"/>
+      </w:pPr>
+      <w:r>
+        <w:t>WPA2 : gejouetr3b1</w:t>
+      </w:r>
+    </w:p>
+    <w:p>
+      <w:pPr>
+        <w:jc w:val="both"/>
+      </w:pPr>
+    </w:p>
+    <w:p>
+      <w:pPr>
+        <w:jc w:val="both"/>
+      </w:pPr>
+      <w:r>
+        <w:t>Routeur PU/HS/RL :</w:t>
+      </w:r>
+    </w:p>
+    <w:p>
+      <w:pPr>
+        <w:jc w:val="both"/>
+      </w:pPr>
+      <w:r>
+        <w:t xml:space="preserve">Privilégié : </w:t>
+      </w:r>
+      <w:r>
+        <w:t>tmtclos574pass78w</w:t>
+      </w:r>
+      <w:r>
+        <w:t>o</w:t>
+      </w:r>
+      <w:r>
+        <w:t>rd0s</w:t>
+      </w:r>
+    </w:p>
+    <w:p>
+      <w:pPr>
+        <w:jc w:val="both"/>
+      </w:pPr>
+      <w:r>
+        <w:tab/>
+      </w:r>
+      <w:r>
+        <w:tab/>
+      </w:r>
+      <w:proofErr w:type="spellStart"/>
+      <w:r>
+        <w:t>Wi-FiHS</w:t>
+      </w:r>
+      <w:proofErr w:type="spellEnd"/>
+      <w:r>
+        <w:t> :</w:t>
+      </w:r>
+      <w:r>
+        <w:tab/>
+      </w:r>
+      <w:proofErr w:type="spellStart"/>
+      <w:r>
+        <w:t>SSid</w:t>
+      </w:r>
+      <w:proofErr w:type="spellEnd"/>
+      <w:proofErr w:type="gramStart"/>
+      <w:r>
+        <w:t> :HSWL</w:t>
+      </w:r>
+      <w:proofErr w:type="gramEnd"/>
+    </w:p>
+    <w:p>
+      <w:pPr>
+        <w:jc w:val="both"/>
+      </w:pPr>
+      <w:r>
+        <w:lastRenderedPageBreak/>
+        <w:tab/>
+      </w:r>
+      <w:r>
+        <w:tab/>
+      </w:r>
+      <w:r>
+        <w:tab/>
+      </w:r>
+      <w:r>
+        <w:tab/>
+      </w:r>
+      <w:r>
+        <w:t>MDP : b1lly312aac</w:t>
+      </w:r>
+    </w:p>
+    <w:p>
+      <w:pPr>
+        <w:jc w:val="both"/>
+      </w:pPr>
+    </w:p>
+    <w:p>
+      <w:pPr>
+        <w:jc w:val="both"/>
+      </w:pPr>
+    </w:p>
+    <w:p>
+      <w:pPr>
+        <w:jc w:val="both"/>
+      </w:pPr>
+      <w:r>
+        <w:t xml:space="preserve">Routeur </w:t>
+      </w:r>
+      <w:r>
+        <w:t xml:space="preserve">LOL : </w:t>
+      </w:r>
+    </w:p>
+    <w:p>
+      <w:pPr>
+        <w:jc w:val="both"/>
+      </w:pPr>
+      <w:r>
+        <w:t>Privilégié : 7e9ac5de74s1d</w:t>
+      </w:r>
+    </w:p>
+    <w:p>
+      <w:pPr>
+        <w:jc w:val="both"/>
+      </w:pPr>
+    </w:p>
+    <w:p>
+      <w:pPr>
+        <w:jc w:val="both"/>
+      </w:pPr>
+      <w:r>
+        <w:t xml:space="preserve">Switchs : </w:t>
+      </w:r>
+      <w:r>
+        <w:t xml:space="preserve">aghjklomp+2lettres du </w:t>
+      </w:r>
+      <w:proofErr w:type="spellStart"/>
+      <w:r>
+        <w:t>jeu+numero</w:t>
+      </w:r>
+      <w:proofErr w:type="spellEnd"/>
+      <w:r>
+        <w:t xml:space="preserve"> d switch</w:t>
+      </w:r>
+    </w:p>
+    <w:p>
+      <w:pPr>
+        <w:jc w:val="both"/>
+      </w:pPr>
+      <w:r>
+        <w:t>Ex : SwitchPU2</w:t>
+      </w:r>
+    </w:p>
+    <w:p>
+      <w:pPr>
+        <w:jc w:val="both"/>
+      </w:pPr>
+      <w:r>
+        <w:tab/>
+        <w:t>MDP : aghjklompPU2</w:t>
+      </w:r>
+    </w:p>
+    <w:p>
+      <w:pPr>
+        <w:rPr>
+          <w:u w:val="single"/>
+        </w:rPr>
+      </w:pPr>
+    </w:p>
+    <w:p/>
     <w:sectPr>
       <w:pgSz w:w="11906" w:h="16838"/>
       <w:pgMar w:top="1417" w:right="1417" w:bottom="1417" w:left="1417" w:header="708" w:footer="708" w:gutter="0"/>
@@ -603,6 +1333,27 @@
     <w:name w:val="Normal"/>
     <w:qFormat/>
   </w:style>
+  <w:style w:type="paragraph" w:styleId="Titre1">
+    <w:name w:val="heading 1"/>
+    <w:basedOn w:val="Normal"/>
+    <w:next w:val="Normal"/>
+    <w:link w:val="Titre1Car"/>
+    <w:uiPriority w:val="9"/>
+    <w:qFormat/>
+    <w:rsid w:val="00947ECA"/>
+    <w:pPr>
+      <w:keepNext/>
+      <w:keepLines/>
+      <w:spacing w:before="240" w:after="0"/>
+      <w:outlineLvl w:val="0"/>
+    </w:pPr>
+    <w:rPr>
+      <w:rFonts w:asciiTheme="majorHAnsi" w:eastAsiaTheme="majorEastAsia" w:hAnsiTheme="majorHAnsi" w:cstheme="majorBidi"/>
+      <w:color w:val="2F5496" w:themeColor="accent1" w:themeShade="BF"/>
+      <w:sz w:val="32"/>
+      <w:szCs w:val="32"/>
+    </w:rPr>
+  </w:style>
   <w:style w:type="character" w:default="1" w:styleId="Policepardfaut">
     <w:name w:val="Default Paragraph Font"/>
     <w:uiPriority w:val="1"/>
@@ -629,6 +1380,83 @@
     <w:uiPriority w:val="99"/>
     <w:semiHidden/>
     <w:unhideWhenUsed/>
+  </w:style>
+  <w:style w:type="paragraph" w:styleId="Titre">
+    <w:name w:val="Title"/>
+    <w:basedOn w:val="Normal"/>
+    <w:next w:val="Normal"/>
+    <w:link w:val="TitreCar"/>
+    <w:uiPriority w:val="10"/>
+    <w:qFormat/>
+    <w:rsid w:val="00BE4435"/>
+    <w:pPr>
+      <w:spacing w:after="0" w:line="240" w:lineRule="auto"/>
+      <w:contextualSpacing/>
+    </w:pPr>
+    <w:rPr>
+      <w:rFonts w:asciiTheme="majorHAnsi" w:eastAsiaTheme="majorEastAsia" w:hAnsiTheme="majorHAnsi" w:cstheme="majorBidi"/>
+      <w:spacing w:val="-10"/>
+      <w:kern w:val="28"/>
+      <w:sz w:val="56"/>
+      <w:szCs w:val="56"/>
+    </w:rPr>
+  </w:style>
+  <w:style w:type="character" w:customStyle="1" w:styleId="TitreCar">
+    <w:name w:val="Titre Car"/>
+    <w:basedOn w:val="Policepardfaut"/>
+    <w:link w:val="Titre"/>
+    <w:uiPriority w:val="10"/>
+    <w:rsid w:val="00BE4435"/>
+    <w:rPr>
+      <w:rFonts w:asciiTheme="majorHAnsi" w:eastAsiaTheme="majorEastAsia" w:hAnsiTheme="majorHAnsi" w:cstheme="majorBidi"/>
+      <w:spacing w:val="-10"/>
+      <w:kern w:val="28"/>
+      <w:sz w:val="56"/>
+      <w:szCs w:val="56"/>
+    </w:rPr>
+  </w:style>
+  <w:style w:type="character" w:customStyle="1" w:styleId="Titre1Car">
+    <w:name w:val="Titre 1 Car"/>
+    <w:basedOn w:val="Policepardfaut"/>
+    <w:link w:val="Titre1"/>
+    <w:uiPriority w:val="9"/>
+    <w:rsid w:val="00947ECA"/>
+    <w:rPr>
+      <w:rFonts w:asciiTheme="majorHAnsi" w:eastAsiaTheme="majorEastAsia" w:hAnsiTheme="majorHAnsi" w:cstheme="majorBidi"/>
+      <w:color w:val="2F5496" w:themeColor="accent1" w:themeShade="BF"/>
+      <w:sz w:val="32"/>
+      <w:szCs w:val="32"/>
+    </w:rPr>
+  </w:style>
+  <w:style w:type="paragraph" w:styleId="Textedebulles">
+    <w:name w:val="Balloon Text"/>
+    <w:basedOn w:val="Normal"/>
+    <w:link w:val="TextedebullesCar"/>
+    <w:uiPriority w:val="99"/>
+    <w:semiHidden/>
+    <w:unhideWhenUsed/>
+    <w:rsid w:val="003E2745"/>
+    <w:pPr>
+      <w:spacing w:after="0" w:line="240" w:lineRule="auto"/>
+    </w:pPr>
+    <w:rPr>
+      <w:rFonts w:ascii="Segoe UI" w:hAnsi="Segoe UI" w:cs="Segoe UI"/>
+      <w:sz w:val="18"/>
+      <w:szCs w:val="18"/>
+    </w:rPr>
+  </w:style>
+  <w:style w:type="character" w:customStyle="1" w:styleId="TextedebullesCar">
+    <w:name w:val="Texte de bulles Car"/>
+    <w:basedOn w:val="Policepardfaut"/>
+    <w:link w:val="Textedebulles"/>
+    <w:uiPriority w:val="99"/>
+    <w:semiHidden/>
+    <w:rsid w:val="003E2745"/>
+    <w:rPr>
+      <w:rFonts w:ascii="Segoe UI" w:hAnsi="Segoe UI" w:cs="Segoe UI"/>
+      <w:sz w:val="18"/>
+      <w:szCs w:val="18"/>
+    </w:rPr>
   </w:style>
 </w:styles>
 </file>

</xml_diff>